<commit_message>
feat: enhancements to metadata and docx-affiliations
including using modified lua-headers that are close to quarto-affiliation syntax,
included figure and plot, switched from book to project: default.
</commit_message>
<xml_diff>
--- a/docs/Reproducible-Publications.docx
+++ b/docs/Reproducible-Publications.docx
@@ -21,95 +21,131 @@
         <w:pStyle w:val="Author"/>
       </w:pPr>
       <w:r>
-        <w:t xml:space="preserve">Jonathan</w:t>
+        <w:t xml:space="preserve">John Doe</w:t>
+      </w:r>
+      <w:r>
+        <w:rPr>
+          <w:vertAlign w:val="superscript"/>
+        </w:rPr>
+        <w:t xml:space="preserve">1</w:t>
+      </w:r>
+      <w:r>
+        <w:rPr>
+          <w:vertAlign w:val="superscript"/>
+        </w:rPr>
+        <w:t xml:space="preserve">,</w:t>
+      </w:r>
+      <w:r>
+        <w:rPr>
+          <w:vertAlign w:val="superscript"/>
+        </w:rPr>
+        <w:t xml:space="preserve">✉</w:t>
+      </w:r>
+      <w:r>
+        <w:t xml:space="preserve">,</w:t>
       </w:r>
       <w:r>
         <w:t xml:space="preserve"> </w:t>
       </w:r>
       <w:r>
-        <w:t xml:space="preserve">M.</w:t>
+        <w:t xml:space="preserve">and</w:t>
       </w:r>
       <w:r>
         <w:t xml:space="preserve"> </w:t>
       </w:r>
       <w:r>
-        <w:t xml:space="preserve">Mang</w:t>
-      </w:r>
-    </w:p>
-    <w:p>
-      <w:pPr>
-        <w:pStyle w:val="Author"/>
-      </w:pPr>
-      <w:r>
-        <w:t xml:space="preserve">Lorenz</w:t>
+        <w:t xml:space="preserve">Jane Roe</w:t>
+      </w:r>
+      <w:r>
+        <w:rPr>
+          <w:vertAlign w:val="superscript"/>
+        </w:rPr>
+        <w:t xml:space="preserve">1</w:t>
+      </w:r>
+      <w:r>
+        <w:rPr>
+          <w:vertAlign w:val="superscript"/>
+        </w:rPr>
+        <w:t xml:space="preserve">,</w:t>
+      </w:r>
+      <w:r>
+        <w:rPr>
+          <w:vertAlign w:val="superscript"/>
+        </w:rPr>
+        <w:t xml:space="preserve">2</w:t>
+      </w:r>
+    </w:p>
+    <w:p>
+      <w:pPr>
+        <w:pStyle w:val="FirstParagraph"/>
+      </w:pPr>
+      <w:r>
+        <w:rPr>
+          <w:vertAlign w:val="superscript"/>
+        </w:rPr>
+        <w:t xml:space="preserve">1</w:t>
       </w:r>
       <w:r>
         <w:t xml:space="preserve"> </w:t>
       </w:r>
       <w:r>
-        <w:t xml:space="preserve">A.</w:t>
+        <w:t xml:space="preserve">John Doe Center for Technology, John Doe University, Doetown, Germany.</w:t>
+      </w:r>
+      <w:r>
+        <w:br/>
+      </w:r>
+      <w:r>
+        <w:rPr>
+          <w:vertAlign w:val="superscript"/>
+        </w:rPr>
+        <w:t xml:space="preserve">2</w:t>
       </w:r>
       <w:r>
         <w:t xml:space="preserve"> </w:t>
       </w:r>
       <w:r>
-        <w:t xml:space="preserve">Kapsner</w:t>
-      </w:r>
-    </w:p>
-    <w:sdt>
-      <w:sdtPr>
-        <w:docPartObj>
-          <w:docPartGallery w:val="Table of Contents"/>
-          <w:docPartUnique/>
-        </w:docPartObj>
-      </w:sdtPr>
-      <w:sdtContent>
-        <w:p>
-          <w:pPr>
-            <w:pStyle w:val="TOCHeading"/>
-          </w:pPr>
-          <w:r>
-            <w:t xml:space="preserve">Table</w:t>
-          </w:r>
-          <w:r>
-            <w:t xml:space="preserve"> </w:t>
-          </w:r>
-          <w:r>
-            <w:t xml:space="preserve">of</w:t>
-          </w:r>
-          <w:r>
-            <w:t xml:space="preserve"> </w:t>
-          </w:r>
-          <w:r>
-            <w:t xml:space="preserve">contents</w:t>
-          </w:r>
-        </w:p>
-        <w:p>
-          <w:r>
-            <w:fldChar w:fldCharType="begin" w:dirty="true"/>
-            <w:instrText xml:space="preserve">TOC \o "1-3" \h \z \u</w:instrText>
-            <w:fldChar w:fldCharType="separate"/>
-            <w:fldChar w:fldCharType="end"/>
-          </w:r>
-        </w:p>
-      </w:sdtContent>
-    </w:sdt>
-    <w:bookmarkStart w:id="20" w:name="manuscript"/>
+        <w:t xml:space="preserve">Institute of Technology, John Doe University, Doetown, Germany.</w:t>
+      </w:r>
+    </w:p>
+    <w:p>
+      <w:pPr>
+        <w:pStyle w:val="BodyText"/>
+      </w:pPr>
+      <w:r>
+        <w:rPr>
+          <w:vertAlign w:val="superscript"/>
+        </w:rPr>
+        <w:t xml:space="preserve">✉</w:t>
+      </w:r>
+      <w:r>
+        <w:t xml:space="preserve"> </w:t>
+      </w:r>
+      <w:r>
+        <w:t xml:space="preserve">Correspondence:</w:t>
+      </w:r>
+      <w:r>
+        <w:t xml:space="preserve"> </w:t>
+      </w:r>
+      <w:hyperlink r:id="rId20">
+        <w:r>
+          <w:rPr>
+            <w:rStyle w:val="Hyperlink"/>
+          </w:rPr>
+          <w:t xml:space="preserve">John Doe &lt;john.doe@jdct.edu&gt;</w:t>
+        </w:r>
+      </w:hyperlink>
+    </w:p>
+    <w:p>
+      <w:r>
+        <w:br w:type="page"/>
+      </w:r>
+    </w:p>
+    <w:bookmarkStart w:id="21" w:name="abstract"/>
     <w:p>
       <w:pPr>
         <w:pStyle w:val="Heading1"/>
       </w:pPr>
       <w:r>
-        <w:t xml:space="preserve">Manuscript</w:t>
-      </w:r>
-    </w:p>
-    <w:bookmarkEnd w:id="20"/>
-    <w:bookmarkStart w:id="21" w:name="abstract"/>
-    <w:p>
-      <w:pPr>
-        <w:pStyle w:val="Heading1"/>
-      </w:pPr>
-      <w:r>
         <w:t xml:space="preserve">Abstract</w:t>
       </w:r>
     </w:p>
@@ -119,6 +155,11 @@
       </w:pPr>
       <w:r>
         <w:t xml:space="preserve">Brief summary of what this paper is about.</w:t>
+      </w:r>
+    </w:p>
+    <w:p>
+      <w:r>
+        <w:br w:type="page"/>
       </w:r>
     </w:p>
     <w:bookmarkEnd w:id="21"/>
@@ -182,6 +223,11 @@
         <w:t xml:space="preserve">[1]</w:t>
       </w:r>
     </w:p>
+    <w:p>
+      <w:r>
+        <w:br w:type="page"/>
+      </w:r>
+    </w:p>
     <w:bookmarkEnd w:id="22"/>
     <w:bookmarkEnd w:id="23"/>
     <w:bookmarkStart w:id="26" w:name="methods"/>
@@ -213,6 +259,11 @@
         <w:t xml:space="preserve">was one of the instruments used.</w:t>
       </w:r>
     </w:p>
+    <w:p>
+      <w:r>
+        <w:br w:type="page"/>
+      </w:r>
+    </w:p>
     <w:bookmarkEnd w:id="26"/>
     <w:bookmarkStart w:id="27" w:name="results"/>
     <w:p>
@@ -231,6 +282,52 @@
         <w:t xml:space="preserve">Here it is: A template for reproducible research.</w:t>
       </w:r>
     </w:p>
+    <w:p>
+      <w:pPr>
+        <w:pStyle w:val="BodyText"/>
+      </w:pPr>
+      <w:hyperlink w:anchor="tbl-data">
+        <w:r>
+          <w:rPr>
+            <w:rStyle w:val="Hyperlink"/>
+          </w:rPr>
+          <w:t xml:space="preserve">Table 1</w:t>
+        </w:r>
+      </w:hyperlink>
+      <w:r>
+        <w:t xml:space="preserve"> </w:t>
+      </w:r>
+      <w:r>
+        <w:t xml:space="preserve">shows a summary of the data.</w:t>
+      </w:r>
+    </w:p>
+    <w:p>
+      <w:pPr>
+        <w:pStyle w:val="BodyText"/>
+      </w:pPr>
+      <w:r>
+        <w:t xml:space="preserve">A dotplot of Sepal.Lentgh and Sepal.Width is shown in</w:t>
+      </w:r>
+      <w:r>
+        <w:t xml:space="preserve"> </w:t>
+      </w:r>
+      <w:hyperlink w:anchor="fig-data">
+        <w:r>
+          <w:rPr>
+            <w:rStyle w:val="Hyperlink"/>
+          </w:rPr>
+          <w:t xml:space="preserve">Figure 1</w:t>
+        </w:r>
+      </w:hyperlink>
+      <w:r>
+        <w:t xml:space="preserve">.</w:t>
+      </w:r>
+    </w:p>
+    <w:p>
+      <w:r>
+        <w:br w:type="page"/>
+      </w:r>
+    </w:p>
     <w:bookmarkEnd w:id="27"/>
     <w:bookmarkStart w:id="28" w:name="discussion"/>
     <w:p>
@@ -273,6 +370,11 @@
         <w:t xml:space="preserve">We are on a good path but not yet finished.</w:t>
       </w:r>
     </w:p>
+    <w:p>
+      <w:r>
+        <w:br w:type="page"/>
+      </w:r>
+    </w:p>
     <w:bookmarkEnd w:id="29"/>
     <w:bookmarkStart w:id="33" w:name="references"/>
     <w:p>
@@ -285,22 +387,10 @@
     </w:p>
     <w:p>
       <w:pPr>
-        <w:pStyle w:val="FirstParagraph"/>
-      </w:pPr>
-      <w:r>
-        <w:t xml:space="preserve">Quarto will include the references here.</w:t>
-      </w:r>
-      <w:r>
-        <w:t xml:space="preserve"> </w:t>
-      </w:r>
-      <w:r>
-        <w:t xml:space="preserve">The position of the reference-list can therefore be adjusted by moving the</w:t>
-      </w:r>
-      <w:r>
-        <w:t xml:space="preserve"> </w:t>
-      </w:r>
-      <w:r>
-        <w:t xml:space="preserve">inclusion of this file within</w:t>
+        <w:pStyle w:val="BlockText"/>
+      </w:pPr>
+      <w:r>
+        <w:t xml:space="preserve">Quarto will include the references here. The position of the reference-list can therefore be adjusted by moving the inclusion of this file within</w:t>
       </w:r>
       <w:r>
         <w:t xml:space="preserve"> </w:t>
@@ -383,7 +473,749 @@
     </w:p>
     <w:bookmarkEnd w:id="31"/>
     <w:bookmarkEnd w:id="32"/>
+    <w:p>
+      <w:r>
+        <w:br w:type="page"/>
+      </w:r>
+    </w:p>
     <w:bookmarkEnd w:id="33"/>
+    <w:bookmarkStart w:id="35" w:name="tables"/>
+    <w:p>
+      <w:pPr>
+        <w:pStyle w:val="Heading1"/>
+      </w:pPr>
+      <w:r>
+        <w:t xml:space="preserve">Tables</w:t>
+      </w:r>
+    </w:p>
+    <w:bookmarkStart w:id="34" w:name="tbl-data"/>
+    <w:p>
+      <w:pPr>
+        <w:pStyle w:val="TableCaption"/>
+      </w:pPr>
+      <w:r>
+        <w:t xml:space="preserve">Table 1: Data</w:t>
+      </w:r>
+    </w:p>
+    <w:tbl>
+      <w:tblPr>
+        <w:tblStyle w:val="Table"/>
+        <w:tblW w:type="pct" w:w="5000"/>
+        <w:tblLook w:firstRow="1" w:lastRow="0" w:firstColumn="0" w:lastColumn="0" w:noHBand="0" w:noVBand="0" w:val="0020"/>
+        <w:tblCaption w:val="Table 1: Data"/>
+      </w:tblPr>
+      <w:tblGrid>
+        <w:gridCol w:w="325"/>
+        <w:gridCol w:w="1518"/>
+        <w:gridCol w:w="1518"/>
+        <w:gridCol w:w="1518"/>
+        <w:gridCol w:w="1518"/>
+        <w:gridCol w:w="1518"/>
+      </w:tblGrid>
+      <w:tr>
+        <w:trPr>
+          <w:tblHeader w:val="true"/>
+        </w:trPr>
+        <w:tc>
+          <w:tcPr/>
+          <w:p>
+            <w:pPr>
+              <w:pStyle w:val="Compact"/>
+            </w:pPr>
+          </w:p>
+        </w:tc>
+        <w:tc>
+          <w:tcPr/>
+          <w:p>
+            <w:pPr>
+              <w:pStyle w:val="Compact"/>
+              <w:jc w:val="left"/>
+            </w:pPr>
+            <w:r>
+              <w:t xml:space="preserve">Sepal.Length</w:t>
+            </w:r>
+          </w:p>
+        </w:tc>
+        <w:tc>
+          <w:tcPr/>
+          <w:p>
+            <w:pPr>
+              <w:pStyle w:val="Compact"/>
+              <w:jc w:val="left"/>
+            </w:pPr>
+            <w:r>
+              <w:t xml:space="preserve">Sepal.Width</w:t>
+            </w:r>
+          </w:p>
+        </w:tc>
+        <w:tc>
+          <w:tcPr/>
+          <w:p>
+            <w:pPr>
+              <w:pStyle w:val="Compact"/>
+              <w:jc w:val="left"/>
+            </w:pPr>
+            <w:r>
+              <w:t xml:space="preserve">Petal.Length</w:t>
+            </w:r>
+          </w:p>
+        </w:tc>
+        <w:tc>
+          <w:tcPr/>
+          <w:p>
+            <w:pPr>
+              <w:pStyle w:val="Compact"/>
+              <w:jc w:val="left"/>
+            </w:pPr>
+            <w:r>
+              <w:t xml:space="preserve">Petal.Width</w:t>
+            </w:r>
+          </w:p>
+        </w:tc>
+        <w:tc>
+          <w:tcPr/>
+          <w:p>
+            <w:pPr>
+              <w:pStyle w:val="Compact"/>
+              <w:jc w:val="left"/>
+            </w:pPr>
+            <w:r>
+              <w:t xml:space="preserve">Species</w:t>
+            </w:r>
+          </w:p>
+        </w:tc>
+      </w:tr>
+      <w:tr>
+        <w:tc>
+          <w:tcPr/>
+          <w:p>
+            <w:pPr>
+              <w:pStyle w:val="Compact"/>
+            </w:pPr>
+          </w:p>
+        </w:tc>
+        <w:tc>
+          <w:tcPr/>
+          <w:p>
+            <w:pPr>
+              <w:pStyle w:val="Compact"/>
+              <w:jc w:val="left"/>
+            </w:pPr>
+            <w:r>
+              <w:t xml:space="preserve">Min. :4.300</w:t>
+            </w:r>
+          </w:p>
+        </w:tc>
+        <w:tc>
+          <w:tcPr/>
+          <w:p>
+            <w:pPr>
+              <w:pStyle w:val="Compact"/>
+              <w:jc w:val="left"/>
+            </w:pPr>
+            <w:r>
+              <w:t xml:space="preserve">Min. :2.000</w:t>
+            </w:r>
+          </w:p>
+        </w:tc>
+        <w:tc>
+          <w:tcPr/>
+          <w:p>
+            <w:pPr>
+              <w:pStyle w:val="Compact"/>
+              <w:jc w:val="left"/>
+            </w:pPr>
+            <w:r>
+              <w:t xml:space="preserve">Min. :1.000</w:t>
+            </w:r>
+          </w:p>
+        </w:tc>
+        <w:tc>
+          <w:tcPr/>
+          <w:p>
+            <w:pPr>
+              <w:pStyle w:val="Compact"/>
+              <w:jc w:val="left"/>
+            </w:pPr>
+            <w:r>
+              <w:t xml:space="preserve">Min. :0.100</w:t>
+            </w:r>
+          </w:p>
+        </w:tc>
+        <w:tc>
+          <w:tcPr/>
+          <w:p>
+            <w:pPr>
+              <w:pStyle w:val="Compact"/>
+              <w:jc w:val="left"/>
+            </w:pPr>
+            <w:r>
+              <w:t xml:space="preserve">setosa :50</w:t>
+            </w:r>
+          </w:p>
+        </w:tc>
+      </w:tr>
+      <w:tr>
+        <w:tc>
+          <w:tcPr/>
+          <w:p>
+            <w:pPr>
+              <w:pStyle w:val="Compact"/>
+            </w:pPr>
+          </w:p>
+        </w:tc>
+        <w:tc>
+          <w:tcPr/>
+          <w:p>
+            <w:pPr>
+              <w:pStyle w:val="Compact"/>
+              <w:jc w:val="left"/>
+            </w:pPr>
+            <w:r>
+              <w:t xml:space="preserve">1st Qu.:5.100</w:t>
+            </w:r>
+          </w:p>
+        </w:tc>
+        <w:tc>
+          <w:tcPr/>
+          <w:p>
+            <w:pPr>
+              <w:pStyle w:val="Compact"/>
+              <w:jc w:val="left"/>
+            </w:pPr>
+            <w:r>
+              <w:t xml:space="preserve">1st Qu.:2.800</w:t>
+            </w:r>
+          </w:p>
+        </w:tc>
+        <w:tc>
+          <w:tcPr/>
+          <w:p>
+            <w:pPr>
+              <w:pStyle w:val="Compact"/>
+              <w:jc w:val="left"/>
+            </w:pPr>
+            <w:r>
+              <w:t xml:space="preserve">1st Qu.:1.600</w:t>
+            </w:r>
+          </w:p>
+        </w:tc>
+        <w:tc>
+          <w:tcPr/>
+          <w:p>
+            <w:pPr>
+              <w:pStyle w:val="Compact"/>
+              <w:jc w:val="left"/>
+            </w:pPr>
+            <w:r>
+              <w:t xml:space="preserve">1st Qu.:0.300</w:t>
+            </w:r>
+          </w:p>
+        </w:tc>
+        <w:tc>
+          <w:tcPr/>
+          <w:p>
+            <w:pPr>
+              <w:pStyle w:val="Compact"/>
+              <w:jc w:val="left"/>
+            </w:pPr>
+            <w:r>
+              <w:t xml:space="preserve">versicolor:50</w:t>
+            </w:r>
+          </w:p>
+        </w:tc>
+      </w:tr>
+      <w:tr>
+        <w:tc>
+          <w:tcPr/>
+          <w:p>
+            <w:pPr>
+              <w:pStyle w:val="Compact"/>
+            </w:pPr>
+          </w:p>
+        </w:tc>
+        <w:tc>
+          <w:tcPr/>
+          <w:p>
+            <w:pPr>
+              <w:pStyle w:val="Compact"/>
+              <w:jc w:val="left"/>
+            </w:pPr>
+            <w:r>
+              <w:t xml:space="preserve">Median :5.800</w:t>
+            </w:r>
+          </w:p>
+        </w:tc>
+        <w:tc>
+          <w:tcPr/>
+          <w:p>
+            <w:pPr>
+              <w:pStyle w:val="Compact"/>
+              <w:jc w:val="left"/>
+            </w:pPr>
+            <w:r>
+              <w:t xml:space="preserve">Median :3.000</w:t>
+            </w:r>
+          </w:p>
+        </w:tc>
+        <w:tc>
+          <w:tcPr/>
+          <w:p>
+            <w:pPr>
+              <w:pStyle w:val="Compact"/>
+              <w:jc w:val="left"/>
+            </w:pPr>
+            <w:r>
+              <w:t xml:space="preserve">Median :4.350</w:t>
+            </w:r>
+          </w:p>
+        </w:tc>
+        <w:tc>
+          <w:tcPr/>
+          <w:p>
+            <w:pPr>
+              <w:pStyle w:val="Compact"/>
+              <w:jc w:val="left"/>
+            </w:pPr>
+            <w:r>
+              <w:t xml:space="preserve">Median :1.300</w:t>
+            </w:r>
+          </w:p>
+        </w:tc>
+        <w:tc>
+          <w:tcPr/>
+          <w:p>
+            <w:pPr>
+              <w:pStyle w:val="Compact"/>
+              <w:jc w:val="left"/>
+            </w:pPr>
+            <w:r>
+              <w:t xml:space="preserve">virginica :50</w:t>
+            </w:r>
+          </w:p>
+        </w:tc>
+      </w:tr>
+      <w:tr>
+        <w:tc>
+          <w:tcPr/>
+          <w:p>
+            <w:pPr>
+              <w:pStyle w:val="Compact"/>
+            </w:pPr>
+          </w:p>
+        </w:tc>
+        <w:tc>
+          <w:tcPr/>
+          <w:p>
+            <w:pPr>
+              <w:pStyle w:val="Compact"/>
+              <w:jc w:val="left"/>
+            </w:pPr>
+            <w:r>
+              <w:t xml:space="preserve">Mean :5.843</w:t>
+            </w:r>
+          </w:p>
+        </w:tc>
+        <w:tc>
+          <w:tcPr/>
+          <w:p>
+            <w:pPr>
+              <w:pStyle w:val="Compact"/>
+              <w:jc w:val="left"/>
+            </w:pPr>
+            <w:r>
+              <w:t xml:space="preserve">Mean :3.057</w:t>
+            </w:r>
+          </w:p>
+        </w:tc>
+        <w:tc>
+          <w:tcPr/>
+          <w:p>
+            <w:pPr>
+              <w:pStyle w:val="Compact"/>
+              <w:jc w:val="left"/>
+            </w:pPr>
+            <w:r>
+              <w:t xml:space="preserve">Mean :3.758</w:t>
+            </w:r>
+          </w:p>
+        </w:tc>
+        <w:tc>
+          <w:tcPr/>
+          <w:p>
+            <w:pPr>
+              <w:pStyle w:val="Compact"/>
+              <w:jc w:val="left"/>
+            </w:pPr>
+            <w:r>
+              <w:t xml:space="preserve">Mean :1.199</w:t>
+            </w:r>
+          </w:p>
+        </w:tc>
+        <w:tc>
+          <w:tcPr/>
+          <w:p>
+            <w:pPr>
+              <w:pStyle w:val="Compact"/>
+              <w:jc w:val="left"/>
+            </w:pPr>
+            <w:r>
+              <w:t xml:space="preserve">NA</w:t>
+            </w:r>
+          </w:p>
+        </w:tc>
+      </w:tr>
+      <w:tr>
+        <w:tc>
+          <w:tcPr/>
+          <w:p>
+            <w:pPr>
+              <w:pStyle w:val="Compact"/>
+            </w:pPr>
+          </w:p>
+        </w:tc>
+        <w:tc>
+          <w:tcPr/>
+          <w:p>
+            <w:pPr>
+              <w:pStyle w:val="Compact"/>
+              <w:jc w:val="left"/>
+            </w:pPr>
+            <w:r>
+              <w:t xml:space="preserve">3rd Qu.:6.400</w:t>
+            </w:r>
+          </w:p>
+        </w:tc>
+        <w:tc>
+          <w:tcPr/>
+          <w:p>
+            <w:pPr>
+              <w:pStyle w:val="Compact"/>
+              <w:jc w:val="left"/>
+            </w:pPr>
+            <w:r>
+              <w:t xml:space="preserve">3rd Qu.:3.300</w:t>
+            </w:r>
+          </w:p>
+        </w:tc>
+        <w:tc>
+          <w:tcPr/>
+          <w:p>
+            <w:pPr>
+              <w:pStyle w:val="Compact"/>
+              <w:jc w:val="left"/>
+            </w:pPr>
+            <w:r>
+              <w:t xml:space="preserve">3rd Qu.:5.100</w:t>
+            </w:r>
+          </w:p>
+        </w:tc>
+        <w:tc>
+          <w:tcPr/>
+          <w:p>
+            <w:pPr>
+              <w:pStyle w:val="Compact"/>
+              <w:jc w:val="left"/>
+            </w:pPr>
+            <w:r>
+              <w:t xml:space="preserve">3rd Qu.:1.800</w:t>
+            </w:r>
+          </w:p>
+        </w:tc>
+        <w:tc>
+          <w:tcPr/>
+          <w:p>
+            <w:pPr>
+              <w:pStyle w:val="Compact"/>
+              <w:jc w:val="left"/>
+            </w:pPr>
+            <w:r>
+              <w:t xml:space="preserve">NA</w:t>
+            </w:r>
+          </w:p>
+        </w:tc>
+      </w:tr>
+      <w:tr>
+        <w:tc>
+          <w:tcPr/>
+          <w:p>
+            <w:pPr>
+              <w:pStyle w:val="Compact"/>
+            </w:pPr>
+          </w:p>
+        </w:tc>
+        <w:tc>
+          <w:tcPr/>
+          <w:p>
+            <w:pPr>
+              <w:pStyle w:val="Compact"/>
+              <w:jc w:val="left"/>
+            </w:pPr>
+            <w:r>
+              <w:t xml:space="preserve">Max. :7.900</w:t>
+            </w:r>
+          </w:p>
+        </w:tc>
+        <w:tc>
+          <w:tcPr/>
+          <w:p>
+            <w:pPr>
+              <w:pStyle w:val="Compact"/>
+              <w:jc w:val="left"/>
+            </w:pPr>
+            <w:r>
+              <w:t xml:space="preserve">Max. :4.400</w:t>
+            </w:r>
+          </w:p>
+        </w:tc>
+        <w:tc>
+          <w:tcPr/>
+          <w:p>
+            <w:pPr>
+              <w:pStyle w:val="Compact"/>
+              <w:jc w:val="left"/>
+            </w:pPr>
+            <w:r>
+              <w:t xml:space="preserve">Max. :6.900</w:t>
+            </w:r>
+          </w:p>
+        </w:tc>
+        <w:tc>
+          <w:tcPr/>
+          <w:p>
+            <w:pPr>
+              <w:pStyle w:val="Compact"/>
+              <w:jc w:val="left"/>
+            </w:pPr>
+            <w:r>
+              <w:t xml:space="preserve">Max. :2.500</w:t>
+            </w:r>
+          </w:p>
+        </w:tc>
+        <w:tc>
+          <w:tcPr/>
+          <w:p>
+            <w:pPr>
+              <w:pStyle w:val="Compact"/>
+              <w:jc w:val="left"/>
+            </w:pPr>
+            <w:r>
+              <w:t xml:space="preserve">NA</w:t>
+            </w:r>
+          </w:p>
+        </w:tc>
+      </w:tr>
+    </w:tbl>
+    <w:bookmarkEnd w:id="34"/>
+    <w:p>
+      <w:r>
+        <w:br w:type="page"/>
+      </w:r>
+    </w:p>
+    <w:bookmarkEnd w:id="35"/>
+    <w:bookmarkStart w:id="44" w:name="figures"/>
+    <w:p>
+      <w:pPr>
+        <w:pStyle w:val="Heading1"/>
+      </w:pPr>
+      <w:r>
+        <w:t xml:space="preserve">Figures</w:t>
+      </w:r>
+    </w:p>
+    <w:tbl>
+      <w:tblPr>
+        <w:tblStyle w:val="Table"/>
+        <w:tblW w:type="pct" w:w="5000"/>
+        <w:tblLook w:firstRow="0" w:lastRow="0" w:firstColumn="0" w:lastColumn="0" w:noHBand="0" w:noVBand="0" w:val="0000"/>
+      </w:tblPr>
+      <w:tblGrid>
+        <w:gridCol w:w="3960"/>
+        <w:gridCol w:w="3960"/>
+      </w:tblGrid>
+      <w:tr>
+        <w:tc>
+          <w:tcPr/>
+          <w:tbl>
+            <w:tblPr>
+              <w:tblStyle w:val="Table"/>
+              <w:tblW w:type="pct" w:w="5000"/>
+              <w:tblLook w:firstRow="0" w:lastRow="0" w:firstColumn="0" w:lastColumn="0" w:noHBand="0" w:noVBand="0" w:val="0000"/>
+            </w:tblPr>
+            <w:tblGrid>
+              <w:gridCol w:w="7920"/>
+            </w:tblGrid>
+            <w:tr>
+              <w:tc>
+                <w:tcPr/>
+                <w:bookmarkStart w:id="39" w:name="fig-data-1"/>
+                <w:p>
+                  <w:pPr>
+                    <w:pStyle w:val="Figure"/>
+                    <w:jc w:val="center"/>
+                    <w:jc w:val="center"/>
+                  </w:pPr>
+                  <w:r>
+                    <w:drawing>
+                      <wp:inline>
+                        <wp:extent cx="2971800" cy="2377440"/>
+                        <wp:effectExtent b="0" l="0" r="0" t="0"/>
+                        <wp:docPr descr="" title="" id="37" name="Picture"/>
+                        <a:graphic>
+                          <a:graphicData uri="http://schemas.openxmlformats.org/drawingml/2006/picture">
+                            <pic:pic>
+                              <pic:nvPicPr>
+                                <pic:cNvPr descr="index_files/figure-docx/fig-data-1.png" id="38" name="Picture"/>
+                                <pic:cNvPicPr>
+                                  <a:picLocks noChangeArrowheads="1" noChangeAspect="1"/>
+                                </pic:cNvPicPr>
+                              </pic:nvPicPr>
+                              <pic:blipFill>
+                                <a:blip r:embed="rId36"/>
+                                <a:stretch>
+                                  <a:fillRect/>
+                                </a:stretch>
+                              </pic:blipFill>
+                              <pic:spPr bwMode="auto">
+                                <a:xfrm>
+                                  <a:off x="0" y="0"/>
+                                  <a:ext cx="2971800" cy="2377440"/>
+                                </a:xfrm>
+                                <a:prstGeom prst="rect">
+                                  <a:avLst/>
+                                </a:prstGeom>
+                                <a:noFill/>
+                                <a:ln w="9525">
+                                  <a:noFill/>
+                                  <a:headEnd/>
+                                  <a:tailEnd/>
+                                </a:ln>
+                              </pic:spPr>
+                            </pic:pic>
+                          </a:graphicData>
+                        </a:graphic>
+                      </wp:inline>
+                    </w:drawing>
+                  </w:r>
+                </w:p>
+                <w:p>
+                  <w:pPr>
+                    <w:jc w:val="center"/>
+                    <w:jc w:val="center"/>
+                  </w:pPr>
+                  <w:pPr>
+                    <w:jc w:val="start"/>
+                    <w:spacing w:before="200"/>
+                    <w:pStyle w:val="ImageCaption"/>
+                  </w:pPr>
+                  <w:r>
+                    <w:t xml:space="preserve">(a) Sepal.Length vs. Sepal.Width.</w:t>
+                  </w:r>
+                </w:p>
+                <w:bookmarkEnd w:id="39"/>
+              </w:tc>
+            </w:tr>
+          </w:tbl>
+          <w:p/>
+        </w:tc>
+        <w:tc>
+          <w:tcPr/>
+          <w:tbl>
+            <w:tblPr>
+              <w:tblStyle w:val="Table"/>
+              <w:tblW w:type="pct" w:w="5000"/>
+              <w:tblLook w:firstRow="0" w:lastRow="0" w:firstColumn="0" w:lastColumn="0" w:noHBand="0" w:noVBand="0" w:val="0000"/>
+            </w:tblPr>
+            <w:tblGrid>
+              <w:gridCol w:w="7920"/>
+            </w:tblGrid>
+            <w:tr>
+              <w:tc>
+                <w:tcPr/>
+                <w:bookmarkStart w:id="43" w:name="fig-data-2"/>
+                <w:p>
+                  <w:pPr>
+                    <w:pStyle w:val="Figure"/>
+                    <w:jc w:val="center"/>
+                    <w:jc w:val="center"/>
+                  </w:pPr>
+                  <w:r>
+                    <w:drawing>
+                      <wp:inline>
+                        <wp:extent cx="2971800" cy="2377440"/>
+                        <wp:effectExtent b="0" l="0" r="0" t="0"/>
+                        <wp:docPr descr="" title="" id="41" name="Picture"/>
+                        <a:graphic>
+                          <a:graphicData uri="http://schemas.openxmlformats.org/drawingml/2006/picture">
+                            <pic:pic>
+                              <pic:nvPicPr>
+                                <pic:cNvPr descr="index_files/figure-docx/fig-data-2.png" id="42" name="Picture"/>
+                                <pic:cNvPicPr>
+                                  <a:picLocks noChangeArrowheads="1" noChangeAspect="1"/>
+                                </pic:cNvPicPr>
+                              </pic:nvPicPr>
+                              <pic:blipFill>
+                                <a:blip r:embed="rId40"/>
+                                <a:stretch>
+                                  <a:fillRect/>
+                                </a:stretch>
+                              </pic:blipFill>
+                              <pic:spPr bwMode="auto">
+                                <a:xfrm>
+                                  <a:off x="0" y="0"/>
+                                  <a:ext cx="2971800" cy="2377440"/>
+                                </a:xfrm>
+                                <a:prstGeom prst="rect">
+                                  <a:avLst/>
+                                </a:prstGeom>
+                                <a:noFill/>
+                                <a:ln w="9525">
+                                  <a:noFill/>
+                                  <a:headEnd/>
+                                  <a:tailEnd/>
+                                </a:ln>
+                              </pic:spPr>
+                            </pic:pic>
+                          </a:graphicData>
+                        </a:graphic>
+                      </wp:inline>
+                    </w:drawing>
+                  </w:r>
+                </w:p>
+                <w:p>
+                  <w:pPr>
+                    <w:jc w:val="center"/>
+                    <w:jc w:val="center"/>
+                  </w:pPr>
+                  <w:pPr>
+                    <w:jc w:val="start"/>
+                    <w:spacing w:before="200"/>
+                    <w:pStyle w:val="ImageCaption"/>
+                  </w:pPr>
+                  <w:r>
+                    <w:t xml:space="preserve">(b) Petal.Length vs. Petal.Width</w:t>
+                  </w:r>
+                </w:p>
+                <w:bookmarkEnd w:id="43"/>
+              </w:tc>
+            </w:tr>
+          </w:tbl>
+          <w:p/>
+        </w:tc>
+      </w:tr>
+    </w:tbl>
+    <w:p>
+      <w:pPr>
+        <w:pStyle w:val="BodyText"/>
+      </w:pPr>
+      <w:pPr>
+        <w:spacing w:before="200"/>
+        <w:pStyle w:val="ImageCaption"/>
+      </w:pPr>
+      <w:r>
+        <w:t xml:space="preserve">Figure 1: Data plots.</w:t>
+      </w:r>
+    </w:p>
+    <w:bookmarkEnd w:id="44"/>
     <w:sectPr/>
   </w:body>
 </w:document>

</xml_diff>